<commit_message>
Update Cloudwalk case study Victor.docx
</commit_message>
<xml_diff>
--- a/Cloudwalk case study Victor.docx
+++ b/Cloudwalk case study Victor.docx
@@ -134,6 +134,14 @@
           <w:szCs w:val="28"/>
         </w:rPr>
         <w:t>18:36</w:t>
+      </w:r>
+      <w:r>
+        <w:rPr>
+          <w:rFonts w:ascii="Arial" w:hAnsi="Arial" w:cs="Arial"/>
+          <w:sz w:val="28"/>
+          <w:szCs w:val="28"/>
+        </w:rPr>
+        <w:t xml:space="preserve"> Finished 01/06/2023 13:52</w:t>
       </w:r>
     </w:p>
     <w:p>
@@ -522,22 +530,40 @@
     <w:p>
       <w:pPr>
         <w:ind w:left="720"/>
-      </w:pPr>
-      <w:r>
+        <w:rPr>
+          <w:lang w:val="pt-BR"/>
+        </w:rPr>
+      </w:pPr>
+      <w:r>
+        <w:rPr>
+          <w:lang w:val="pt-BR"/>
+        </w:rPr>
         <w:t>AL (Alagoas): 532 orders</w:t>
       </w:r>
     </w:p>
     <w:p>
       <w:pPr>
         <w:ind w:left="720"/>
-      </w:pPr>
-      <w:r>
+        <w:rPr>
+          <w:lang w:val="pt-BR"/>
+        </w:rPr>
+      </w:pPr>
+      <w:r>
+        <w:rPr>
+          <w:lang w:val="pt-BR"/>
+        </w:rPr>
         <w:t>PI (</w:t>
       </w:r>
       <w:r>
+        <w:rPr>
+          <w:lang w:val="pt-BR"/>
+        </w:rPr>
         <w:t>Piaui</w:t>
       </w:r>
       <w:r>
+        <w:rPr>
+          <w:lang w:val="pt-BR"/>
+        </w:rPr>
         <w:t>): 482 orders</w:t>
       </w:r>
     </w:p>
@@ -957,16 +983,33 @@
       </w:r>
     </w:p>
     <w:p>
-      <w:r>
+      <w:pPr>
+        <w:rPr>
+          <w:lang w:val="pt-BR"/>
+        </w:rPr>
+      </w:pPr>
+      <w:r>
+        <w:rPr>
+          <w:lang w:val="pt-BR"/>
+        </w:rPr>
         <w:t xml:space="preserve">Norte </w:t>
       </w:r>
       <w:r>
+        <w:rPr>
+          <w:lang w:val="pt-BR"/>
+        </w:rPr>
         <w:t>- 16</w:t>
       </w:r>
       <w:r>
+        <w:rPr>
+          <w:lang w:val="pt-BR"/>
+        </w:rPr>
         <w:t xml:space="preserve"> </w:t>
       </w:r>
       <w:r>
+        <w:rPr>
+          <w:lang w:val="pt-BR"/>
+        </w:rPr>
         <w:t>days</w:t>
       </w:r>
     </w:p>
@@ -1019,9 +1062,6 @@
         <w:t xml:space="preserve">,5 </w:t>
       </w:r>
       <w:r>
-        <w:rPr>
-          <w:lang w:val="pt-BR"/>
-        </w:rPr>
         <w:t>days</w:t>
       </w:r>
     </w:p>
@@ -1030,9 +1070,6 @@
         <w:t xml:space="preserve">Sudeste - 7,5 </w:t>
       </w:r>
       <w:r>
-        <w:rPr>
-          <w:lang w:val="pt-BR"/>
-        </w:rPr>
         <w:t>days</w:t>
       </w:r>
     </w:p>
@@ -1123,10 +1160,7 @@
         <w:ind w:firstLine="360"/>
       </w:pPr>
       <w:r>
-        <w:t xml:space="preserve">- </w:t>
-      </w:r>
-      <w:r>
-        <w:t>On time 95%</w:t>
+        <w:t>- On time 95%</w:t>
       </w:r>
     </w:p>
     <w:p>
@@ -2227,10 +2261,7 @@
         <w:t>: W</w:t>
       </w:r>
       <w:r>
-        <w:t xml:space="preserve">ould be to consider the regions with the highest average delivery times, being North and Northeast and consider a new logistics partner, or keep a larger stock of products at a shipping point within each region, where the delivery order would be </w:t>
-      </w:r>
-      <w:r>
-        <w:t>output</w:t>
+        <w:t>ould be to consider the regions with the highest average delivery times, being North and Northeast and consider a new logistics partner, or keep a larger stock of products at a shipping point within each region, where the delivery order would be output</w:t>
       </w:r>
       <w:r>
         <w:t>ted</w:t>
@@ -2353,13 +2384,7 @@
         <w:t xml:space="preserve">had </w:t>
       </w:r>
       <w:r>
-        <w:t xml:space="preserve">very imprecise dates, as they represented very little of the general total of </w:t>
-      </w:r>
-      <w:r>
-        <w:t>orders,</w:t>
-      </w:r>
-      <w:r>
-        <w:t xml:space="preserve"> I chose to remove them from the table and consider the averages with the values ​​that remained.</w:t>
+        <w:t>very imprecise dates, as they represented very little of the general total of orders, I chose to remove them from the table and consider the averages with the values ​​that remained.</w:t>
       </w:r>
     </w:p>
     <w:p>

</xml_diff>